<commit_message>
Aplicação de tecnicas flex box
Centralização de pagina Sobre min utilizando FlexBox
</commit_message>
<xml_diff>
--- a/Estudo/Estudos.docx
+++ b/Estudo/Estudos.docx
@@ -1974,17 +1974,7 @@
           <w:sz w:val="24"/>
           <w:szCs w:val="24"/>
         </w:rPr>
-        <w:t xml:space="preserve"> semânticas úteis</w:t>
-      </w:r>
-      <w:r>
-        <w:rPr>
-          <w:rFonts w:ascii="Arial" w:hAnsi="Arial" w:cs="Arial"/>
-          <w:b/>
-          <w:bCs/>
-          <w:sz w:val="24"/>
-          <w:szCs w:val="24"/>
-        </w:rPr>
-        <w:t xml:space="preserve">: </w:t>
+        <w:t xml:space="preserve"> semânticas úteis: </w:t>
       </w:r>
     </w:p>
     <w:tbl>
@@ -2040,10 +2030,7 @@
               </w:rPr>
             </w:pPr>
             <w:r>
-              <w:t>Conteúdo expansível</w:t>
-            </w:r>
-            <w:r>
-              <w:t xml:space="preserve"> (SAIBA MAIS)</w:t>
+              <w:t>Conteúdo expansível (SAIBA MAIS)</w:t>
             </w:r>
           </w:p>
         </w:tc>
@@ -2449,12 +2436,1683 @@
     </w:tbl>
     <w:p>
       <w:pPr>
-        <w:rPr>
-          <w:rFonts w:ascii="Arial" w:hAnsi="Arial" w:cs="Arial"/>
-          <w:b/>
-          <w:bCs/>
-          <w:sz w:val="28"/>
-          <w:szCs w:val="28"/>
+        <w:jc w:val="center"/>
+      </w:pPr>
+    </w:p>
+    <w:p>
+      <w:pPr>
+        <w:jc w:val="center"/>
+      </w:pPr>
+    </w:p>
+    <w:p>
+      <w:pPr>
+        <w:jc w:val="center"/>
+        <w:rPr>
+          <w:rFonts w:ascii="Arial" w:hAnsi="Arial" w:cs="Arial"/>
+          <w:b/>
+          <w:bCs/>
+          <w:sz w:val="32"/>
+          <w:szCs w:val="32"/>
+        </w:rPr>
+      </w:pPr>
+      <w:proofErr w:type="spellStart"/>
+      <w:r>
+        <w:rPr>
+          <w:rFonts w:ascii="Arial" w:hAnsi="Arial" w:cs="Arial"/>
+          <w:b/>
+          <w:bCs/>
+          <w:sz w:val="32"/>
+          <w:szCs w:val="32"/>
+        </w:rPr>
+        <w:t>Flexbox</w:t>
+      </w:r>
+      <w:proofErr w:type="spellEnd"/>
+    </w:p>
+    <w:p>
+      <w:r>
+        <w:rPr>
+          <w:rStyle w:val="Forte"/>
+          <w:b w:val="0"/>
+          <w:bCs w:val="0"/>
+        </w:rPr>
+        <w:t>O</w:t>
+      </w:r>
+      <w:r>
+        <w:rPr>
+          <w:rStyle w:val="Forte"/>
+          <w:b w:val="0"/>
+          <w:bCs w:val="0"/>
+        </w:rPr>
+        <w:t>rganizar elementos em uma dimensão</w:t>
+      </w:r>
+      <w:r>
+        <w:t xml:space="preserve"> (linha ou coluna), facilitando alinhamento, espaçamento e adaptação a diferentes tamanhos de tela.</w:t>
+      </w:r>
+    </w:p>
+    <w:p>
+      <w:pPr>
+        <w:rPr>
+          <w:b/>
+          <w:bCs/>
+        </w:rPr>
+      </w:pPr>
+      <w:r>
+        <w:rPr>
+          <w:b/>
+          <w:bCs/>
+        </w:rPr>
+        <w:t xml:space="preserve">Aplicar: </w:t>
+      </w:r>
+    </w:p>
+    <w:tbl>
+      <w:tblPr>
+        <w:tblStyle w:val="Tabelacomgrade"/>
+        <w:tblW w:w="0" w:type="auto"/>
+        <w:tblLook w:val="04A0" w:firstRow="1" w:lastRow="0" w:firstColumn="1" w:lastColumn="0" w:noHBand="0" w:noVBand="1"/>
+      </w:tblPr>
+      <w:tblGrid>
+        <w:gridCol w:w="8494"/>
+      </w:tblGrid>
+      <w:tr>
+        <w:tc>
+          <w:tcPr>
+            <w:tcW w:w="8494" w:type="dxa"/>
+          </w:tcPr>
+          <w:p>
+            <w:pPr>
+              <w:rPr>
+                <w:rFonts w:ascii="Arial" w:hAnsi="Arial" w:cs="Arial"/>
+              </w:rPr>
+            </w:pPr>
+            <w:r>
+              <w:rPr>
+                <w:rFonts w:ascii="Arial" w:hAnsi="Arial" w:cs="Arial"/>
+              </w:rPr>
+              <w:t>.container {</w:t>
+            </w:r>
+          </w:p>
+          <w:p>
+            <w:pPr>
+              <w:rPr>
+                <w:rFonts w:ascii="Arial" w:hAnsi="Arial" w:cs="Arial"/>
+              </w:rPr>
+            </w:pPr>
+            <w:r>
+              <w:rPr>
+                <w:rFonts w:ascii="Arial" w:hAnsi="Arial" w:cs="Arial"/>
+              </w:rPr>
+              <w:t xml:space="preserve">  display: </w:t>
+            </w:r>
+            <w:proofErr w:type="spellStart"/>
+            <w:r>
+              <w:rPr>
+                <w:rFonts w:ascii="Arial" w:hAnsi="Arial" w:cs="Arial"/>
+              </w:rPr>
+              <w:t>flex</w:t>
+            </w:r>
+            <w:proofErr w:type="spellEnd"/>
+            <w:r>
+              <w:rPr>
+                <w:rFonts w:ascii="Arial" w:hAnsi="Arial" w:cs="Arial"/>
+              </w:rPr>
+              <w:t>;</w:t>
+            </w:r>
+          </w:p>
+          <w:p>
+            <w:pPr>
+              <w:rPr>
+                <w:rFonts w:ascii="Arial" w:hAnsi="Arial" w:cs="Arial"/>
+                <w:b/>
+                <w:bCs/>
+                <w:sz w:val="40"/>
+                <w:szCs w:val="40"/>
+              </w:rPr>
+            </w:pPr>
+            <w:r>
+              <w:rPr>
+                <w:rFonts w:ascii="Arial" w:hAnsi="Arial" w:cs="Arial"/>
+              </w:rPr>
+              <w:t>}</w:t>
+            </w:r>
+          </w:p>
+        </w:tc>
+      </w:tr>
+    </w:tbl>
+    <w:p>
+      <w:pPr>
+        <w:rPr>
+          <w:rFonts w:ascii="Arial" w:hAnsi="Arial" w:cs="Arial"/>
+          <w:b/>
+          <w:bCs/>
+        </w:rPr>
+      </w:pPr>
+    </w:p>
+    <w:p>
+      <w:pPr>
+        <w:rPr>
+          <w:rFonts w:ascii="Arial" w:hAnsi="Arial" w:cs="Arial"/>
+          <w:b/>
+          <w:bCs/>
+        </w:rPr>
+      </w:pPr>
+      <w:r>
+        <w:rPr>
+          <w:rFonts w:ascii="Arial" w:hAnsi="Arial" w:cs="Arial"/>
+          <w:b/>
+          <w:bCs/>
+        </w:rPr>
+        <w:t>Alinhar em linhas ou colunas</w:t>
+      </w:r>
+      <w:r>
+        <w:rPr>
+          <w:rFonts w:ascii="Arial" w:hAnsi="Arial" w:cs="Arial"/>
+          <w:b/>
+          <w:bCs/>
+        </w:rPr>
+        <w:t xml:space="preserve"> (</w:t>
+      </w:r>
+      <w:proofErr w:type="spellStart"/>
+      <w:r>
+        <w:t>flex-direction</w:t>
+      </w:r>
+      <w:proofErr w:type="spellEnd"/>
+      <w:r>
+        <w:rPr>
+          <w:rFonts w:ascii="Arial" w:hAnsi="Arial" w:cs="Arial"/>
+          <w:b/>
+          <w:bCs/>
+        </w:rPr>
+        <w:t>)</w:t>
+      </w:r>
+      <w:r>
+        <w:rPr>
+          <w:rFonts w:ascii="Arial" w:hAnsi="Arial" w:cs="Arial"/>
+          <w:b/>
+          <w:bCs/>
+        </w:rPr>
+        <w:t xml:space="preserve">: </w:t>
+      </w:r>
+    </w:p>
+    <w:tbl>
+      <w:tblPr>
+        <w:tblStyle w:val="Tabelacomgrade"/>
+        <w:tblW w:w="0" w:type="auto"/>
+        <w:tblLook w:val="04A0" w:firstRow="1" w:lastRow="0" w:firstColumn="1" w:lastColumn="0" w:noHBand="0" w:noVBand="1"/>
+      </w:tblPr>
+      <w:tblGrid>
+        <w:gridCol w:w="8494"/>
+      </w:tblGrid>
+      <w:tr>
+        <w:tc>
+          <w:tcPr>
+            <w:tcW w:w="8494" w:type="dxa"/>
+          </w:tcPr>
+          <w:p>
+            <w:pPr>
+              <w:rPr>
+                <w:rFonts w:ascii="Arial" w:hAnsi="Arial" w:cs="Arial"/>
+                <w:lang w:val="en-US"/>
+              </w:rPr>
+            </w:pPr>
+            <w:r>
+              <w:rPr>
+                <w:rFonts w:ascii="Arial" w:hAnsi="Arial" w:cs="Arial"/>
+                <w:lang w:val="en-US"/>
+              </w:rPr>
+              <w:t xml:space="preserve"> flex-direction: row; </w:t>
+            </w:r>
+          </w:p>
+        </w:tc>
+      </w:tr>
+    </w:tbl>
+    <w:p>
+      <w:pPr>
+        <w:rPr>
+          <w:rFonts w:ascii="Arial" w:hAnsi="Arial" w:cs="Arial"/>
+          <w:b/>
+          <w:bCs/>
+        </w:rPr>
+      </w:pPr>
+    </w:p>
+    <w:tbl>
+      <w:tblPr>
+        <w:tblStyle w:val="Tabelacomgrade"/>
+        <w:tblW w:w="5258" w:type="dxa"/>
+        <w:tblLook w:val="04A0" w:firstRow="1" w:lastRow="0" w:firstColumn="1" w:lastColumn="0" w:noHBand="0" w:noVBand="1"/>
+      </w:tblPr>
+      <w:tblGrid>
+        <w:gridCol w:w="1696"/>
+        <w:gridCol w:w="3562"/>
+      </w:tblGrid>
+      <w:tr>
+        <w:tc>
+          <w:tcPr>
+            <w:tcW w:w="1696" w:type="dxa"/>
+          </w:tcPr>
+          <w:p>
+            <w:pPr>
+              <w:rPr>
+                <w:rFonts w:ascii="Arial" w:hAnsi="Arial" w:cs="Arial"/>
+                <w:b/>
+                <w:bCs/>
+              </w:rPr>
+            </w:pPr>
+            <w:proofErr w:type="spellStart"/>
+            <w:r>
+              <w:t>row</w:t>
+            </w:r>
+            <w:proofErr w:type="spellEnd"/>
+          </w:p>
+        </w:tc>
+        <w:tc>
+          <w:tcPr>
+            <w:tcW w:w="3562" w:type="dxa"/>
+          </w:tcPr>
+          <w:p>
+            <w:pPr>
+              <w:rPr>
+                <w:rFonts w:ascii="Arial" w:hAnsi="Arial" w:cs="Arial"/>
+                <w:b/>
+                <w:bCs/>
+              </w:rPr>
+            </w:pPr>
+            <w:r>
+              <w:t>Itens em linha (esquerda → direita)</w:t>
+            </w:r>
+          </w:p>
+        </w:tc>
+      </w:tr>
+      <w:tr>
+        <w:tc>
+          <w:tcPr>
+            <w:tcW w:w="1696" w:type="dxa"/>
+          </w:tcPr>
+          <w:p>
+            <w:pPr>
+              <w:rPr>
+                <w:rFonts w:ascii="Arial" w:hAnsi="Arial" w:cs="Arial"/>
+                <w:b/>
+                <w:bCs/>
+              </w:rPr>
+            </w:pPr>
+            <w:proofErr w:type="spellStart"/>
+            <w:r>
+              <w:rPr>
+                <w:rFonts w:ascii="Arial" w:hAnsi="Arial" w:cs="Arial"/>
+              </w:rPr>
+              <w:t>row</w:t>
+            </w:r>
+            <w:proofErr w:type="spellEnd"/>
+            <w:r>
+              <w:rPr>
+                <w:rFonts w:ascii="Arial" w:hAnsi="Arial" w:cs="Arial"/>
+              </w:rPr>
+              <w:t>-reverse</w:t>
+            </w:r>
+          </w:p>
+        </w:tc>
+        <w:tc>
+          <w:tcPr>
+            <w:tcW w:w="3562" w:type="dxa"/>
+          </w:tcPr>
+          <w:tbl>
+            <w:tblPr>
+              <w:tblW w:w="0" w:type="auto"/>
+              <w:tblCellSpacing w:w="15" w:type="dxa"/>
+              <w:tblCellMar>
+                <w:top w:w="15" w:type="dxa"/>
+                <w:left w:w="15" w:type="dxa"/>
+                <w:bottom w:w="15" w:type="dxa"/>
+                <w:right w:w="15" w:type="dxa"/>
+              </w:tblCellMar>
+              <w:tblLook w:val="04A0" w:firstRow="1" w:lastRow="0" w:firstColumn="1" w:lastColumn="0" w:noHBand="0" w:noVBand="1"/>
+            </w:tblPr>
+            <w:tblGrid>
+              <w:gridCol w:w="96"/>
+            </w:tblGrid>
+            <w:tr>
+              <w:trPr>
+                <w:tblCellSpacing w:w="15" w:type="dxa"/>
+              </w:trPr>
+              <w:tc>
+                <w:tcPr>
+                  <w:tcW w:w="0" w:type="auto"/>
+                  <w:vAlign w:val="center"/>
+                  <w:hideMark/>
+                </w:tcPr>
+                <w:p>
+                  <w:pPr>
+                    <w:spacing w:after="0" w:line="240" w:lineRule="auto"/>
+                    <w:rPr>
+                      <w:rFonts w:ascii="Arial" w:eastAsia="Times New Roman" w:hAnsi="Arial" w:cs="Arial"/>
+                      <w:kern w:val="0"/>
+                      <w:lang w:eastAsia="pt-BR"/>
+                      <w14:ligatures w14:val="none"/>
+                    </w:rPr>
+                  </w:pPr>
+                </w:p>
+              </w:tc>
+            </w:tr>
+          </w:tbl>
+          <w:p>
+            <w:pPr>
+              <w:rPr>
+                <w:rFonts w:ascii="Arial" w:eastAsia="Times New Roman" w:hAnsi="Arial" w:cs="Arial"/>
+                <w:vanish/>
+                <w:kern w:val="0"/>
+                <w:lang w:eastAsia="pt-BR"/>
+                <w14:ligatures w14:val="none"/>
+              </w:rPr>
+            </w:pPr>
+          </w:p>
+          <w:tbl>
+            <w:tblPr>
+              <w:tblW w:w="3346" w:type="dxa"/>
+              <w:tblCellSpacing w:w="15" w:type="dxa"/>
+              <w:tblCellMar>
+                <w:top w:w="15" w:type="dxa"/>
+                <w:left w:w="15" w:type="dxa"/>
+                <w:bottom w:w="15" w:type="dxa"/>
+                <w:right w:w="15" w:type="dxa"/>
+              </w:tblCellMar>
+              <w:tblLook w:val="04A0" w:firstRow="1" w:lastRow="0" w:firstColumn="1" w:lastColumn="0" w:noHBand="0" w:noVBand="1"/>
+            </w:tblPr>
+            <w:tblGrid>
+              <w:gridCol w:w="3346"/>
+            </w:tblGrid>
+            <w:tr>
+              <w:trPr>
+                <w:trHeight w:val="336"/>
+                <w:tblCellSpacing w:w="15" w:type="dxa"/>
+              </w:trPr>
+              <w:tc>
+                <w:tcPr>
+                  <w:tcW w:w="0" w:type="auto"/>
+                  <w:vAlign w:val="center"/>
+                  <w:hideMark/>
+                </w:tcPr>
+                <w:p>
+                  <w:pPr>
+                    <w:spacing w:after="0" w:line="240" w:lineRule="auto"/>
+                    <w:rPr>
+                      <w:rFonts w:ascii="Arial" w:eastAsia="Times New Roman" w:hAnsi="Arial" w:cs="Arial"/>
+                      <w:kern w:val="0"/>
+                      <w:lang w:eastAsia="pt-BR"/>
+                      <w14:ligatures w14:val="none"/>
+                    </w:rPr>
+                  </w:pPr>
+                  <w:r>
+                    <w:rPr>
+                      <w:rFonts w:ascii="Arial" w:eastAsia="Times New Roman" w:hAnsi="Arial" w:cs="Arial"/>
+                      <w:kern w:val="0"/>
+                      <w:lang w:eastAsia="pt-BR"/>
+                      <w14:ligatures w14:val="none"/>
+                    </w:rPr>
+                    <w:t>Linha invertida</w:t>
+                  </w:r>
+                </w:p>
+              </w:tc>
+            </w:tr>
+          </w:tbl>
+          <w:p>
+            <w:pPr>
+              <w:rPr>
+                <w:rFonts w:ascii="Arial" w:hAnsi="Arial" w:cs="Arial"/>
+              </w:rPr>
+            </w:pPr>
+            <w:r>
+              <w:rPr>
+                <w:rFonts w:ascii="Arial" w:hAnsi="Arial" w:cs="Arial"/>
+              </w:rPr>
+              <w:t>(canto direito)</w:t>
+            </w:r>
+          </w:p>
+        </w:tc>
+      </w:tr>
+      <w:tr>
+        <w:trPr>
+          <w:trHeight w:val="132"/>
+        </w:trPr>
+        <w:tc>
+          <w:tcPr>
+            <w:tcW w:w="1696" w:type="dxa"/>
+          </w:tcPr>
+          <w:p>
+            <w:pPr>
+              <w:rPr>
+                <w:rFonts w:ascii="Arial" w:hAnsi="Arial" w:cs="Arial"/>
+                <w:b/>
+                <w:bCs/>
+              </w:rPr>
+            </w:pPr>
+            <w:proofErr w:type="spellStart"/>
+            <w:r>
+              <w:t>column</w:t>
+            </w:r>
+            <w:proofErr w:type="spellEnd"/>
+          </w:p>
+        </w:tc>
+        <w:tc>
+          <w:tcPr>
+            <w:tcW w:w="3562" w:type="dxa"/>
+          </w:tcPr>
+          <w:p>
+            <w:pPr>
+              <w:rPr>
+                <w:rFonts w:ascii="Arial" w:hAnsi="Arial" w:cs="Arial"/>
+                <w:b/>
+                <w:bCs/>
+              </w:rPr>
+            </w:pPr>
+            <w:r>
+              <w:t>Itens em coluna</w:t>
+            </w:r>
+          </w:p>
+        </w:tc>
+      </w:tr>
+      <w:tr>
+        <w:tc>
+          <w:tcPr>
+            <w:tcW w:w="1696" w:type="dxa"/>
+          </w:tcPr>
+          <w:p>
+            <w:pPr>
+              <w:rPr>
+                <w:rFonts w:ascii="Arial" w:hAnsi="Arial" w:cs="Arial"/>
+                <w:b/>
+                <w:bCs/>
+              </w:rPr>
+            </w:pPr>
+            <w:proofErr w:type="spellStart"/>
+            <w:r>
+              <w:t>column</w:t>
+            </w:r>
+            <w:proofErr w:type="spellEnd"/>
+            <w:r>
+              <w:t>-reverse</w:t>
+            </w:r>
+          </w:p>
+        </w:tc>
+        <w:tc>
+          <w:tcPr>
+            <w:tcW w:w="3562" w:type="dxa"/>
+          </w:tcPr>
+          <w:p>
+            <w:pPr>
+              <w:rPr>
+                <w:rFonts w:ascii="Arial" w:hAnsi="Arial" w:cs="Arial"/>
+                <w:b/>
+                <w:bCs/>
+              </w:rPr>
+            </w:pPr>
+            <w:r>
+              <w:t>Coluna invertida</w:t>
+            </w:r>
+          </w:p>
+        </w:tc>
+      </w:tr>
+    </w:tbl>
+    <w:p>
+      <w:pPr>
+        <w:rPr>
+          <w:rFonts w:ascii="Arial" w:hAnsi="Arial" w:cs="Arial"/>
+          <w:b/>
+          <w:bCs/>
+        </w:rPr>
+      </w:pPr>
+    </w:p>
+    <w:p>
+      <w:pPr>
+        <w:rPr>
+          <w:rFonts w:ascii="Arial" w:hAnsi="Arial" w:cs="Arial"/>
+          <w:b/>
+          <w:bCs/>
+        </w:rPr>
+      </w:pPr>
+    </w:p>
+    <w:p>
+      <w:pPr>
+        <w:rPr>
+          <w:rFonts w:ascii="Arial" w:hAnsi="Arial" w:cs="Arial"/>
+          <w:b/>
+          <w:bCs/>
+        </w:rPr>
+      </w:pPr>
+    </w:p>
+    <w:p>
+      <w:pPr>
+        <w:rPr>
+          <w:rFonts w:ascii="Arial" w:hAnsi="Arial" w:cs="Arial"/>
+          <w:b/>
+          <w:bCs/>
+        </w:rPr>
+      </w:pPr>
+      <w:r>
+        <w:rPr>
+          <w:rFonts w:ascii="Arial" w:hAnsi="Arial" w:cs="Arial"/>
+          <w:b/>
+          <w:bCs/>
+        </w:rPr>
+        <w:lastRenderedPageBreak/>
+        <w:t>Alinhamento</w:t>
+      </w:r>
+      <w:r>
+        <w:rPr>
+          <w:rFonts w:ascii="Arial" w:hAnsi="Arial" w:cs="Arial"/>
+          <w:b/>
+          <w:bCs/>
+        </w:rPr>
+        <w:t xml:space="preserve"> (horizontal)</w:t>
+      </w:r>
+      <w:r>
+        <w:rPr>
+          <w:rFonts w:ascii="Arial" w:hAnsi="Arial" w:cs="Arial"/>
+          <w:b/>
+          <w:bCs/>
+        </w:rPr>
+        <w:t xml:space="preserve">: </w:t>
+      </w:r>
+    </w:p>
+    <w:p>
+      <w:r>
+        <w:t xml:space="preserve">Alinha os itens </w:t>
+      </w:r>
+      <w:r>
+        <w:rPr>
+          <w:rStyle w:val="Forte"/>
+        </w:rPr>
+        <w:t>no eixo principal</w:t>
+      </w:r>
+      <w:r>
+        <w:rPr>
+          <w:rStyle w:val="Forte"/>
+        </w:rPr>
+        <w:t xml:space="preserve"> (</w:t>
+      </w:r>
+      <w:proofErr w:type="spellStart"/>
+      <w:r>
+        <w:rPr>
+          <w:rFonts w:ascii="Arial" w:hAnsi="Arial" w:cs="Arial"/>
+        </w:rPr>
+        <w:t>justify-content</w:t>
+      </w:r>
+      <w:proofErr w:type="spellEnd"/>
+      <w:r>
+        <w:rPr>
+          <w:rStyle w:val="Forte"/>
+        </w:rPr>
+        <w:t>)</w:t>
+      </w:r>
+      <w:r>
+        <w:t>:</w:t>
+      </w:r>
+    </w:p>
+    <w:tbl>
+      <w:tblPr>
+        <w:tblStyle w:val="Tabelacomgrade"/>
+        <w:tblW w:w="0" w:type="auto"/>
+        <w:tblLook w:val="04A0" w:firstRow="1" w:lastRow="0" w:firstColumn="1" w:lastColumn="0" w:noHBand="0" w:noVBand="1"/>
+      </w:tblPr>
+      <w:tblGrid>
+        <w:gridCol w:w="8494"/>
+      </w:tblGrid>
+      <w:tr>
+        <w:tc>
+          <w:tcPr>
+            <w:tcW w:w="8494" w:type="dxa"/>
+          </w:tcPr>
+          <w:p>
+            <w:pPr>
+              <w:rPr>
+                <w:rFonts w:ascii="Arial" w:hAnsi="Arial" w:cs="Arial"/>
+                <w:lang w:val="en-US"/>
+              </w:rPr>
+            </w:pPr>
+            <w:r>
+              <w:rPr>
+                <w:rFonts w:ascii="Arial" w:hAnsi="Arial" w:cs="Arial"/>
+                <w:lang w:val="en-US"/>
+              </w:rPr>
+              <w:t>.container {</w:t>
+            </w:r>
+          </w:p>
+          <w:p>
+            <w:pPr>
+              <w:rPr>
+                <w:rFonts w:ascii="Arial" w:hAnsi="Arial" w:cs="Arial"/>
+                <w:lang w:val="en-US"/>
+              </w:rPr>
+            </w:pPr>
+            <w:r>
+              <w:rPr>
+                <w:rFonts w:ascii="Arial" w:hAnsi="Arial" w:cs="Arial"/>
+                <w:lang w:val="en-US"/>
+              </w:rPr>
+              <w:t xml:space="preserve">  display: flex;</w:t>
+            </w:r>
+          </w:p>
+          <w:p>
+            <w:pPr>
+              <w:rPr>
+                <w:rFonts w:ascii="Arial" w:hAnsi="Arial" w:cs="Arial"/>
+                <w:lang w:val="en-US"/>
+              </w:rPr>
+            </w:pPr>
+            <w:r>
+              <w:rPr>
+                <w:rFonts w:ascii="Arial" w:hAnsi="Arial" w:cs="Arial"/>
+                <w:lang w:val="en-US"/>
+              </w:rPr>
+              <w:t xml:space="preserve">  justify-content: center;</w:t>
+            </w:r>
+          </w:p>
+          <w:p>
+            <w:pPr>
+              <w:rPr>
+                <w:rFonts w:ascii="Arial" w:hAnsi="Arial" w:cs="Arial"/>
+                <w:b/>
+                <w:bCs/>
+              </w:rPr>
+            </w:pPr>
+            <w:r>
+              <w:rPr>
+                <w:rFonts w:ascii="Arial" w:hAnsi="Arial" w:cs="Arial"/>
+              </w:rPr>
+              <w:t>}</w:t>
+            </w:r>
+          </w:p>
+        </w:tc>
+      </w:tr>
+    </w:tbl>
+    <w:p>
+      <w:pPr>
+        <w:rPr>
+          <w:rFonts w:ascii="Arial" w:hAnsi="Arial" w:cs="Arial"/>
+          <w:b/>
+          <w:bCs/>
+        </w:rPr>
+      </w:pPr>
+    </w:p>
+    <w:tbl>
+      <w:tblPr>
+        <w:tblStyle w:val="Tabelacomgrade"/>
+        <w:tblW w:w="0" w:type="auto"/>
+        <w:tblLook w:val="04A0" w:firstRow="1" w:lastRow="0" w:firstColumn="1" w:lastColumn="0" w:noHBand="0" w:noVBand="1"/>
+      </w:tblPr>
+      <w:tblGrid>
+        <w:gridCol w:w="1696"/>
+        <w:gridCol w:w="2410"/>
+      </w:tblGrid>
+      <w:tr>
+        <w:tc>
+          <w:tcPr>
+            <w:tcW w:w="1696" w:type="dxa"/>
+          </w:tcPr>
+          <w:p>
+            <w:pPr>
+              <w:rPr>
+                <w:rFonts w:ascii="Arial" w:hAnsi="Arial" w:cs="Arial"/>
+                <w:b/>
+                <w:bCs/>
+              </w:rPr>
+            </w:pPr>
+            <w:proofErr w:type="spellStart"/>
+            <w:r>
+              <w:t>flex</w:t>
+            </w:r>
+            <w:proofErr w:type="spellEnd"/>
+            <w:r>
+              <w:t>-start</w:t>
+            </w:r>
+          </w:p>
+        </w:tc>
+        <w:tc>
+          <w:tcPr>
+            <w:tcW w:w="2410" w:type="dxa"/>
+          </w:tcPr>
+          <w:p>
+            <w:pPr>
+              <w:rPr>
+                <w:rFonts w:ascii="Arial" w:hAnsi="Arial" w:cs="Arial"/>
+                <w:b/>
+                <w:bCs/>
+              </w:rPr>
+            </w:pPr>
+            <w:r>
+              <w:t>Alinha no início</w:t>
+            </w:r>
+          </w:p>
+        </w:tc>
+      </w:tr>
+      <w:tr>
+        <w:tc>
+          <w:tcPr>
+            <w:tcW w:w="1696" w:type="dxa"/>
+          </w:tcPr>
+          <w:p>
+            <w:pPr>
+              <w:rPr>
+                <w:rFonts w:ascii="Arial" w:hAnsi="Arial" w:cs="Arial"/>
+                <w:b/>
+                <w:bCs/>
+              </w:rPr>
+            </w:pPr>
+            <w:proofErr w:type="spellStart"/>
+            <w:r>
+              <w:t>flex-end</w:t>
+            </w:r>
+            <w:proofErr w:type="spellEnd"/>
+          </w:p>
+        </w:tc>
+        <w:tc>
+          <w:tcPr>
+            <w:tcW w:w="2410" w:type="dxa"/>
+          </w:tcPr>
+          <w:p>
+            <w:pPr>
+              <w:rPr>
+                <w:rFonts w:ascii="Arial" w:hAnsi="Arial" w:cs="Arial"/>
+                <w:b/>
+                <w:bCs/>
+              </w:rPr>
+            </w:pPr>
+            <w:r>
+              <w:t>Alinha no final</w:t>
+            </w:r>
+          </w:p>
+        </w:tc>
+      </w:tr>
+      <w:tr>
+        <w:tc>
+          <w:tcPr>
+            <w:tcW w:w="1696" w:type="dxa"/>
+          </w:tcPr>
+          <w:p>
+            <w:pPr>
+              <w:rPr>
+                <w:rFonts w:ascii="Arial" w:hAnsi="Arial" w:cs="Arial"/>
+                <w:b/>
+                <w:bCs/>
+              </w:rPr>
+            </w:pPr>
+            <w:r>
+              <w:t>center</w:t>
+            </w:r>
+          </w:p>
+        </w:tc>
+        <w:tc>
+          <w:tcPr>
+            <w:tcW w:w="2410" w:type="dxa"/>
+          </w:tcPr>
+          <w:p>
+            <w:pPr>
+              <w:rPr>
+                <w:rFonts w:ascii="Arial" w:hAnsi="Arial" w:cs="Arial"/>
+                <w:b/>
+                <w:bCs/>
+              </w:rPr>
+            </w:pPr>
+            <w:r>
+              <w:t>Centraliza</w:t>
+            </w:r>
+          </w:p>
+        </w:tc>
+      </w:tr>
+      <w:tr>
+        <w:tc>
+          <w:tcPr>
+            <w:tcW w:w="1696" w:type="dxa"/>
+          </w:tcPr>
+          <w:p>
+            <w:pPr>
+              <w:rPr>
+                <w:rFonts w:ascii="Arial" w:hAnsi="Arial" w:cs="Arial"/>
+                <w:b/>
+                <w:bCs/>
+              </w:rPr>
+            </w:pPr>
+            <w:proofErr w:type="spellStart"/>
+            <w:r>
+              <w:t>space-between</w:t>
+            </w:r>
+            <w:proofErr w:type="spellEnd"/>
+          </w:p>
+        </w:tc>
+        <w:tc>
+          <w:tcPr>
+            <w:tcW w:w="2410" w:type="dxa"/>
+          </w:tcPr>
+          <w:p>
+            <w:pPr>
+              <w:rPr>
+                <w:rFonts w:ascii="Arial" w:hAnsi="Arial" w:cs="Arial"/>
+                <w:b/>
+                <w:bCs/>
+              </w:rPr>
+            </w:pPr>
+            <w:r>
+              <w:t>Espaço igual entre itens</w:t>
+            </w:r>
+          </w:p>
+        </w:tc>
+      </w:tr>
+      <w:tr>
+        <w:tc>
+          <w:tcPr>
+            <w:tcW w:w="1696" w:type="dxa"/>
+          </w:tcPr>
+          <w:p>
+            <w:pPr>
+              <w:rPr>
+                <w:rFonts w:ascii="Arial" w:hAnsi="Arial" w:cs="Arial"/>
+                <w:b/>
+                <w:bCs/>
+              </w:rPr>
+            </w:pPr>
+            <w:proofErr w:type="spellStart"/>
+            <w:r>
+              <w:t>space-around</w:t>
+            </w:r>
+            <w:proofErr w:type="spellEnd"/>
+          </w:p>
+        </w:tc>
+        <w:tc>
+          <w:tcPr>
+            <w:tcW w:w="2410" w:type="dxa"/>
+          </w:tcPr>
+          <w:p>
+            <w:pPr>
+              <w:rPr>
+                <w:rFonts w:ascii="Arial" w:hAnsi="Arial" w:cs="Arial"/>
+                <w:b/>
+                <w:bCs/>
+              </w:rPr>
+            </w:pPr>
+            <w:r>
+              <w:t>Espaço ao redor</w:t>
+            </w:r>
+          </w:p>
+        </w:tc>
+      </w:tr>
+      <w:tr>
+        <w:tc>
+          <w:tcPr>
+            <w:tcW w:w="1696" w:type="dxa"/>
+          </w:tcPr>
+          <w:p>
+            <w:pPr>
+              <w:rPr>
+                <w:rFonts w:ascii="Arial" w:hAnsi="Arial" w:cs="Arial"/>
+                <w:b/>
+                <w:bCs/>
+              </w:rPr>
+            </w:pPr>
+            <w:proofErr w:type="spellStart"/>
+            <w:r>
+              <w:t>space-evenly</w:t>
+            </w:r>
+            <w:proofErr w:type="spellEnd"/>
+          </w:p>
+        </w:tc>
+        <w:tc>
+          <w:tcPr>
+            <w:tcW w:w="2410" w:type="dxa"/>
+          </w:tcPr>
+          <w:p>
+            <w:pPr>
+              <w:rPr>
+                <w:rFonts w:ascii="Arial" w:hAnsi="Arial" w:cs="Arial"/>
+                <w:b/>
+                <w:bCs/>
+              </w:rPr>
+            </w:pPr>
+            <w:r>
+              <w:t>Espaço igual em tudo</w:t>
+            </w:r>
+          </w:p>
+        </w:tc>
+      </w:tr>
+    </w:tbl>
+    <w:p>
+      <w:pPr>
+        <w:rPr>
+          <w:rFonts w:ascii="Arial" w:hAnsi="Arial" w:cs="Arial"/>
+          <w:b/>
+          <w:bCs/>
+        </w:rPr>
+      </w:pPr>
+    </w:p>
+    <w:p>
+      <w:pPr>
+        <w:rPr>
+          <w:rFonts w:ascii="Arial" w:hAnsi="Arial" w:cs="Arial"/>
+          <w:b/>
+          <w:bCs/>
+        </w:rPr>
+      </w:pPr>
+      <w:r>
+        <w:rPr>
+          <w:rFonts w:ascii="Arial" w:hAnsi="Arial" w:cs="Arial"/>
+          <w:b/>
+          <w:bCs/>
+        </w:rPr>
+        <w:t>Alinhamento Cruzado</w:t>
+      </w:r>
+      <w:r>
+        <w:rPr>
+          <w:rFonts w:ascii="Arial" w:hAnsi="Arial" w:cs="Arial"/>
+          <w:b/>
+          <w:bCs/>
+        </w:rPr>
+        <w:t xml:space="preserve"> (Vertical):</w:t>
+      </w:r>
+    </w:p>
+    <w:p>
+      <w:r>
+        <w:t xml:space="preserve">Alinha os itens </w:t>
+      </w:r>
+      <w:r>
+        <w:rPr>
+          <w:rStyle w:val="Forte"/>
+        </w:rPr>
+        <w:t>no eixo cruzado</w:t>
+      </w:r>
+    </w:p>
+    <w:tbl>
+      <w:tblPr>
+        <w:tblStyle w:val="Tabelacomgrade"/>
+        <w:tblW w:w="0" w:type="auto"/>
+        <w:tblLook w:val="04A0" w:firstRow="1" w:lastRow="0" w:firstColumn="1" w:lastColumn="0" w:noHBand="0" w:noVBand="1"/>
+      </w:tblPr>
+      <w:tblGrid>
+        <w:gridCol w:w="8494"/>
+      </w:tblGrid>
+      <w:tr>
+        <w:tc>
+          <w:tcPr>
+            <w:tcW w:w="8494" w:type="dxa"/>
+          </w:tcPr>
+          <w:p>
+            <w:pPr>
+              <w:rPr>
+                <w:rFonts w:ascii="Arial" w:hAnsi="Arial" w:cs="Arial"/>
+                <w:lang w:val="en-US"/>
+              </w:rPr>
+            </w:pPr>
+            <w:r>
+              <w:rPr>
+                <w:rFonts w:ascii="Arial" w:hAnsi="Arial" w:cs="Arial"/>
+                <w:lang w:val="en-US"/>
+              </w:rPr>
+              <w:t>.container {</w:t>
+            </w:r>
+          </w:p>
+          <w:p>
+            <w:pPr>
+              <w:rPr>
+                <w:rFonts w:ascii="Arial" w:hAnsi="Arial" w:cs="Arial"/>
+                <w:lang w:val="en-US"/>
+              </w:rPr>
+            </w:pPr>
+            <w:r>
+              <w:rPr>
+                <w:rFonts w:ascii="Arial" w:hAnsi="Arial" w:cs="Arial"/>
+                <w:lang w:val="en-US"/>
+              </w:rPr>
+              <w:t xml:space="preserve">  display: flex;</w:t>
+            </w:r>
+          </w:p>
+          <w:p>
+            <w:pPr>
+              <w:rPr>
+                <w:rFonts w:ascii="Arial" w:hAnsi="Arial" w:cs="Arial"/>
+                <w:lang w:val="en-US"/>
+              </w:rPr>
+            </w:pPr>
+            <w:r>
+              <w:rPr>
+                <w:rFonts w:ascii="Arial" w:hAnsi="Arial" w:cs="Arial"/>
+                <w:lang w:val="en-US"/>
+              </w:rPr>
+              <w:t xml:space="preserve">  </w:t>
+            </w:r>
+            <w:r>
+              <w:rPr>
+                <w:rFonts w:ascii="Arial" w:hAnsi="Arial" w:cs="Arial"/>
+                <w:lang w:val="en-US"/>
+              </w:rPr>
+              <w:t xml:space="preserve">flex-direction: </w:t>
+            </w:r>
+            <w:r>
+              <w:rPr>
+                <w:rFonts w:ascii="Arial" w:hAnsi="Arial" w:cs="Arial"/>
+                <w:lang w:val="en-US"/>
+              </w:rPr>
+              <w:t>column</w:t>
+            </w:r>
+            <w:r>
+              <w:rPr>
+                <w:rFonts w:ascii="Arial" w:hAnsi="Arial" w:cs="Arial"/>
+                <w:lang w:val="en-US"/>
+              </w:rPr>
+              <w:t>;</w:t>
+            </w:r>
+          </w:p>
+          <w:p>
+            <w:pPr>
+              <w:rPr>
+                <w:rFonts w:ascii="Arial" w:hAnsi="Arial" w:cs="Arial"/>
+                <w:lang w:val="en-US"/>
+              </w:rPr>
+            </w:pPr>
+            <w:r>
+              <w:rPr>
+                <w:rFonts w:ascii="Arial" w:hAnsi="Arial" w:cs="Arial"/>
+                <w:lang w:val="en-US"/>
+              </w:rPr>
+              <w:t xml:space="preserve">  align-items: center;</w:t>
+            </w:r>
+          </w:p>
+          <w:p>
+            <w:pPr>
+              <w:rPr>
+                <w:rFonts w:ascii="Arial" w:hAnsi="Arial" w:cs="Arial"/>
+                <w:b/>
+                <w:bCs/>
+              </w:rPr>
+            </w:pPr>
+            <w:r>
+              <w:rPr>
+                <w:rFonts w:ascii="Arial" w:hAnsi="Arial" w:cs="Arial"/>
+              </w:rPr>
+              <w:t>}</w:t>
+            </w:r>
+          </w:p>
+        </w:tc>
+      </w:tr>
+    </w:tbl>
+    <w:p>
+      <w:pPr>
+        <w:rPr>
+          <w:rFonts w:ascii="Arial" w:hAnsi="Arial" w:cs="Arial"/>
+          <w:b/>
+          <w:bCs/>
+        </w:rPr>
+      </w:pPr>
+    </w:p>
+    <w:tbl>
+      <w:tblPr>
+        <w:tblStyle w:val="Tabelacomgrade"/>
+        <w:tblW w:w="0" w:type="auto"/>
+        <w:tblLook w:val="04A0" w:firstRow="1" w:lastRow="0" w:firstColumn="1" w:lastColumn="0" w:noHBand="0" w:noVBand="1"/>
+      </w:tblPr>
+      <w:tblGrid>
+        <w:gridCol w:w="1129"/>
+        <w:gridCol w:w="2694"/>
+      </w:tblGrid>
+      <w:tr>
+        <w:tc>
+          <w:tcPr>
+            <w:tcW w:w="1129" w:type="dxa"/>
+          </w:tcPr>
+          <w:p>
+            <w:pPr>
+              <w:rPr>
+                <w:rFonts w:ascii="Arial" w:hAnsi="Arial" w:cs="Arial"/>
+                <w:b/>
+                <w:bCs/>
+              </w:rPr>
+            </w:pPr>
+            <w:proofErr w:type="spellStart"/>
+            <w:r>
+              <w:t>stretch</w:t>
+            </w:r>
+            <w:proofErr w:type="spellEnd"/>
+          </w:p>
+        </w:tc>
+        <w:tc>
+          <w:tcPr>
+            <w:tcW w:w="2694" w:type="dxa"/>
+          </w:tcPr>
+          <w:p>
+            <w:pPr>
+              <w:rPr>
+                <w:rFonts w:ascii="Arial" w:hAnsi="Arial" w:cs="Arial"/>
+              </w:rPr>
+            </w:pPr>
+            <w:r>
+              <w:rPr>
+                <w:rFonts w:ascii="Arial" w:hAnsi="Arial" w:cs="Arial"/>
+              </w:rPr>
+              <w:t>Estica os itens (padrão)</w:t>
+            </w:r>
+          </w:p>
+        </w:tc>
+      </w:tr>
+      <w:tr>
+        <w:tc>
+          <w:tcPr>
+            <w:tcW w:w="1129" w:type="dxa"/>
+          </w:tcPr>
+          <w:p>
+            <w:pPr>
+              <w:rPr>
+                <w:rFonts w:ascii="Arial" w:hAnsi="Arial" w:cs="Arial"/>
+                <w:b/>
+                <w:bCs/>
+              </w:rPr>
+            </w:pPr>
+            <w:proofErr w:type="spellStart"/>
+            <w:r>
+              <w:t>flex</w:t>
+            </w:r>
+            <w:proofErr w:type="spellEnd"/>
+            <w:r>
+              <w:t>-start</w:t>
+            </w:r>
+          </w:p>
+        </w:tc>
+        <w:tc>
+          <w:tcPr>
+            <w:tcW w:w="2694" w:type="dxa"/>
+          </w:tcPr>
+          <w:p>
+            <w:pPr>
+              <w:rPr>
+                <w:rFonts w:ascii="Arial" w:hAnsi="Arial" w:cs="Arial"/>
+                <w:b/>
+                <w:bCs/>
+              </w:rPr>
+            </w:pPr>
+            <w:r>
+              <w:t>Alinha no topo</w:t>
+            </w:r>
+          </w:p>
+        </w:tc>
+      </w:tr>
+      <w:tr>
+        <w:tc>
+          <w:tcPr>
+            <w:tcW w:w="1129" w:type="dxa"/>
+          </w:tcPr>
+          <w:p>
+            <w:pPr>
+              <w:rPr>
+                <w:rFonts w:ascii="Arial" w:hAnsi="Arial" w:cs="Arial"/>
+                <w:b/>
+                <w:bCs/>
+              </w:rPr>
+            </w:pPr>
+            <w:proofErr w:type="spellStart"/>
+            <w:r>
+              <w:t>flex-end</w:t>
+            </w:r>
+            <w:proofErr w:type="spellEnd"/>
+          </w:p>
+        </w:tc>
+        <w:tc>
+          <w:tcPr>
+            <w:tcW w:w="2694" w:type="dxa"/>
+          </w:tcPr>
+          <w:p>
+            <w:pPr>
+              <w:rPr>
+                <w:rFonts w:ascii="Arial" w:hAnsi="Arial" w:cs="Arial"/>
+                <w:b/>
+                <w:bCs/>
+              </w:rPr>
+            </w:pPr>
+            <w:r>
+              <w:t>Alinha embaixo</w:t>
+            </w:r>
+          </w:p>
+        </w:tc>
+      </w:tr>
+      <w:tr>
+        <w:tc>
+          <w:tcPr>
+            <w:tcW w:w="1129" w:type="dxa"/>
+          </w:tcPr>
+          <w:p>
+            <w:pPr>
+              <w:rPr>
+                <w:rFonts w:ascii="Arial" w:hAnsi="Arial" w:cs="Arial"/>
+                <w:b/>
+                <w:bCs/>
+              </w:rPr>
+            </w:pPr>
+            <w:r>
+              <w:t>center</w:t>
+            </w:r>
+          </w:p>
+        </w:tc>
+        <w:tc>
+          <w:tcPr>
+            <w:tcW w:w="2694" w:type="dxa"/>
+          </w:tcPr>
+          <w:p>
+            <w:pPr>
+              <w:rPr>
+                <w:rFonts w:ascii="Arial" w:hAnsi="Arial" w:cs="Arial"/>
+              </w:rPr>
+            </w:pPr>
+            <w:r>
+              <w:rPr>
+                <w:rFonts w:ascii="Arial" w:hAnsi="Arial" w:cs="Arial"/>
+              </w:rPr>
+              <w:t>Centraliza verticalmente</w:t>
+            </w:r>
+          </w:p>
+        </w:tc>
+      </w:tr>
+      <w:tr>
+        <w:tc>
+          <w:tcPr>
+            <w:tcW w:w="1129" w:type="dxa"/>
+          </w:tcPr>
+          <w:p>
+            <w:pPr>
+              <w:rPr>
+                <w:rFonts w:ascii="Arial" w:hAnsi="Arial" w:cs="Arial"/>
+                <w:b/>
+                <w:bCs/>
+              </w:rPr>
+            </w:pPr>
+            <w:r>
+              <w:t>baseline</w:t>
+            </w:r>
+          </w:p>
+        </w:tc>
+        <w:tc>
+          <w:tcPr>
+            <w:tcW w:w="2694" w:type="dxa"/>
+          </w:tcPr>
+          <w:p>
+            <w:pPr>
+              <w:rPr>
+                <w:rFonts w:ascii="Arial" w:hAnsi="Arial" w:cs="Arial"/>
+                <w:b/>
+                <w:bCs/>
+              </w:rPr>
+            </w:pPr>
+            <w:r>
+              <w:t>Alinha pela linha do texto</w:t>
+            </w:r>
+          </w:p>
+        </w:tc>
+      </w:tr>
+    </w:tbl>
+    <w:p>
+      <w:pPr>
+        <w:jc w:val="center"/>
+        <w:rPr>
+          <w:rFonts w:ascii="Arial" w:hAnsi="Arial" w:cs="Arial"/>
+          <w:b/>
+          <w:bCs/>
+        </w:rPr>
+      </w:pPr>
+    </w:p>
+    <w:p>
+      <w:pPr>
+        <w:jc w:val="center"/>
+        <w:rPr>
+          <w:rFonts w:ascii="Arial" w:hAnsi="Arial" w:cs="Arial"/>
+          <w:b/>
+          <w:bCs/>
+        </w:rPr>
+      </w:pPr>
+      <w:r>
+        <w:rPr>
+          <w:rFonts w:ascii="Arial" w:hAnsi="Arial" w:cs="Arial"/>
+          <w:b/>
+          <w:bCs/>
+          <w:highlight w:val="yellow"/>
+        </w:rPr>
+        <w:t>CENTRALIZAR UMA DIV:</w:t>
+      </w:r>
+    </w:p>
+    <w:tbl>
+      <w:tblPr>
+        <w:tblStyle w:val="Tabelacomgrade"/>
+        <w:tblW w:w="0" w:type="auto"/>
+        <w:jc w:val="center"/>
+        <w:tblLook w:val="04A0" w:firstRow="1" w:lastRow="0" w:firstColumn="1" w:lastColumn="0" w:noHBand="0" w:noVBand="1"/>
+      </w:tblPr>
+      <w:tblGrid>
+        <w:gridCol w:w="3681"/>
+      </w:tblGrid>
+      <w:tr>
+        <w:trPr>
+          <w:jc w:val="center"/>
+        </w:trPr>
+        <w:tc>
+          <w:tcPr>
+            <w:tcW w:w="3681" w:type="dxa"/>
+          </w:tcPr>
+          <w:p>
+            <w:pPr>
+              <w:shd w:val="clear" w:color="auto" w:fill="282A36"/>
+              <w:spacing w:line="285" w:lineRule="atLeast"/>
+              <w:jc w:val="center"/>
+              <w:rPr>
+                <w:rFonts w:ascii="Consolas" w:eastAsia="Times New Roman" w:hAnsi="Consolas" w:cs="Times New Roman"/>
+                <w:color w:val="F8F8F2"/>
+                <w:kern w:val="0"/>
+                <w:sz w:val="21"/>
+                <w:szCs w:val="21"/>
+                <w:lang w:val="en-US" w:eastAsia="pt-BR"/>
+                <w14:ligatures w14:val="none"/>
+              </w:rPr>
+            </w:pPr>
+            <w:r>
+              <w:rPr>
+                <w:rFonts w:ascii="Consolas" w:eastAsia="Times New Roman" w:hAnsi="Consolas" w:cs="Times New Roman"/>
+                <w:color w:val="8BE9FD"/>
+                <w:kern w:val="0"/>
+                <w:sz w:val="21"/>
+                <w:szCs w:val="21"/>
+                <w:lang w:val="en-US" w:eastAsia="pt-BR"/>
+                <w14:ligatures w14:val="none"/>
+              </w:rPr>
+              <w:t>display</w:t>
+            </w:r>
+            <w:r>
+              <w:rPr>
+                <w:rFonts w:ascii="Consolas" w:eastAsia="Times New Roman" w:hAnsi="Consolas" w:cs="Times New Roman"/>
+                <w:color w:val="FF79C6"/>
+                <w:kern w:val="0"/>
+                <w:sz w:val="21"/>
+                <w:szCs w:val="21"/>
+                <w:lang w:val="en-US" w:eastAsia="pt-BR"/>
+                <w14:ligatures w14:val="none"/>
+              </w:rPr>
+              <w:t>:</w:t>
+            </w:r>
+            <w:r>
+              <w:rPr>
+                <w:rFonts w:ascii="Consolas" w:eastAsia="Times New Roman" w:hAnsi="Consolas" w:cs="Times New Roman"/>
+                <w:color w:val="F8F8F2"/>
+                <w:kern w:val="0"/>
+                <w:sz w:val="21"/>
+                <w:szCs w:val="21"/>
+                <w:lang w:val="en-US" w:eastAsia="pt-BR"/>
+                <w14:ligatures w14:val="none"/>
+              </w:rPr>
+              <w:t xml:space="preserve"> </w:t>
+            </w:r>
+            <w:r>
+              <w:rPr>
+                <w:rFonts w:ascii="Consolas" w:eastAsia="Times New Roman" w:hAnsi="Consolas" w:cs="Times New Roman"/>
+                <w:color w:val="BD93F9"/>
+                <w:kern w:val="0"/>
+                <w:sz w:val="21"/>
+                <w:szCs w:val="21"/>
+                <w:lang w:val="en-US" w:eastAsia="pt-BR"/>
+                <w14:ligatures w14:val="none"/>
+              </w:rPr>
+              <w:t>flex</w:t>
+            </w:r>
+            <w:r>
+              <w:rPr>
+                <w:rFonts w:ascii="Consolas" w:eastAsia="Times New Roman" w:hAnsi="Consolas" w:cs="Times New Roman"/>
+                <w:color w:val="F8F8F2"/>
+                <w:kern w:val="0"/>
+                <w:sz w:val="21"/>
+                <w:szCs w:val="21"/>
+                <w:lang w:val="en-US" w:eastAsia="pt-BR"/>
+                <w14:ligatures w14:val="none"/>
+              </w:rPr>
+              <w:t>;</w:t>
+            </w:r>
+          </w:p>
+          <w:p>
+            <w:pPr>
+              <w:shd w:val="clear" w:color="auto" w:fill="282A36"/>
+              <w:spacing w:line="285" w:lineRule="atLeast"/>
+              <w:jc w:val="center"/>
+              <w:rPr>
+                <w:rFonts w:ascii="Consolas" w:eastAsia="Times New Roman" w:hAnsi="Consolas" w:cs="Times New Roman"/>
+                <w:color w:val="F8F8F2"/>
+                <w:kern w:val="0"/>
+                <w:sz w:val="21"/>
+                <w:szCs w:val="21"/>
+                <w:lang w:val="en-US" w:eastAsia="pt-BR"/>
+                <w14:ligatures w14:val="none"/>
+              </w:rPr>
+            </w:pPr>
+            <w:r>
+              <w:rPr>
+                <w:rFonts w:ascii="Consolas" w:eastAsia="Times New Roman" w:hAnsi="Consolas" w:cs="Times New Roman"/>
+                <w:color w:val="8BE9FD"/>
+                <w:kern w:val="0"/>
+                <w:sz w:val="21"/>
+                <w:szCs w:val="21"/>
+                <w:lang w:val="en-US" w:eastAsia="pt-BR"/>
+                <w14:ligatures w14:val="none"/>
+              </w:rPr>
+              <w:t>flex-direction</w:t>
+            </w:r>
+            <w:r>
+              <w:rPr>
+                <w:rFonts w:ascii="Consolas" w:eastAsia="Times New Roman" w:hAnsi="Consolas" w:cs="Times New Roman"/>
+                <w:color w:val="FF79C6"/>
+                <w:kern w:val="0"/>
+                <w:sz w:val="21"/>
+                <w:szCs w:val="21"/>
+                <w:lang w:val="en-US" w:eastAsia="pt-BR"/>
+                <w14:ligatures w14:val="none"/>
+              </w:rPr>
+              <w:t>:</w:t>
+            </w:r>
+            <w:r>
+              <w:rPr>
+                <w:rFonts w:ascii="Consolas" w:eastAsia="Times New Roman" w:hAnsi="Consolas" w:cs="Times New Roman"/>
+                <w:color w:val="F8F8F2"/>
+                <w:kern w:val="0"/>
+                <w:sz w:val="21"/>
+                <w:szCs w:val="21"/>
+                <w:lang w:val="en-US" w:eastAsia="pt-BR"/>
+                <w14:ligatures w14:val="none"/>
+              </w:rPr>
+              <w:t xml:space="preserve"> </w:t>
+            </w:r>
+            <w:r>
+              <w:rPr>
+                <w:rFonts w:ascii="Consolas" w:eastAsia="Times New Roman" w:hAnsi="Consolas" w:cs="Times New Roman"/>
+                <w:color w:val="BD93F9"/>
+                <w:kern w:val="0"/>
+                <w:sz w:val="21"/>
+                <w:szCs w:val="21"/>
+                <w:lang w:val="en-US" w:eastAsia="pt-BR"/>
+                <w14:ligatures w14:val="none"/>
+              </w:rPr>
+              <w:t>column</w:t>
+            </w:r>
+            <w:r>
+              <w:rPr>
+                <w:rFonts w:ascii="Consolas" w:eastAsia="Times New Roman" w:hAnsi="Consolas" w:cs="Times New Roman"/>
+                <w:color w:val="F8F8F2"/>
+                <w:kern w:val="0"/>
+                <w:sz w:val="21"/>
+                <w:szCs w:val="21"/>
+                <w:lang w:val="en-US" w:eastAsia="pt-BR"/>
+                <w14:ligatures w14:val="none"/>
+              </w:rPr>
+              <w:t>;</w:t>
+            </w:r>
+          </w:p>
+          <w:p>
+            <w:pPr>
+              <w:shd w:val="clear" w:color="auto" w:fill="282A36"/>
+              <w:spacing w:line="285" w:lineRule="atLeast"/>
+              <w:jc w:val="center"/>
+              <w:rPr>
+                <w:rFonts w:ascii="Consolas" w:eastAsia="Times New Roman" w:hAnsi="Consolas" w:cs="Times New Roman"/>
+                <w:color w:val="F8F8F2"/>
+                <w:kern w:val="0"/>
+                <w:sz w:val="21"/>
+                <w:szCs w:val="21"/>
+                <w:lang w:val="en-US" w:eastAsia="pt-BR"/>
+                <w14:ligatures w14:val="none"/>
+              </w:rPr>
+            </w:pPr>
+            <w:r>
+              <w:rPr>
+                <w:rFonts w:ascii="Consolas" w:eastAsia="Times New Roman" w:hAnsi="Consolas" w:cs="Times New Roman"/>
+                <w:color w:val="8BE9FD"/>
+                <w:kern w:val="0"/>
+                <w:sz w:val="21"/>
+                <w:szCs w:val="21"/>
+                <w:lang w:val="en-US" w:eastAsia="pt-BR"/>
+                <w14:ligatures w14:val="none"/>
+              </w:rPr>
+              <w:t>align-items</w:t>
+            </w:r>
+            <w:r>
+              <w:rPr>
+                <w:rFonts w:ascii="Consolas" w:eastAsia="Times New Roman" w:hAnsi="Consolas" w:cs="Times New Roman"/>
+                <w:color w:val="FF79C6"/>
+                <w:kern w:val="0"/>
+                <w:sz w:val="21"/>
+                <w:szCs w:val="21"/>
+                <w:lang w:val="en-US" w:eastAsia="pt-BR"/>
+                <w14:ligatures w14:val="none"/>
+              </w:rPr>
+              <w:t>:</w:t>
+            </w:r>
+            <w:r>
+              <w:rPr>
+                <w:rFonts w:ascii="Consolas" w:eastAsia="Times New Roman" w:hAnsi="Consolas" w:cs="Times New Roman"/>
+                <w:color w:val="F8F8F2"/>
+                <w:kern w:val="0"/>
+                <w:sz w:val="21"/>
+                <w:szCs w:val="21"/>
+                <w:lang w:val="en-US" w:eastAsia="pt-BR"/>
+                <w14:ligatures w14:val="none"/>
+              </w:rPr>
+              <w:t xml:space="preserve"> </w:t>
+            </w:r>
+            <w:r>
+              <w:rPr>
+                <w:rFonts w:ascii="Consolas" w:eastAsia="Times New Roman" w:hAnsi="Consolas" w:cs="Times New Roman"/>
+                <w:color w:val="BD93F9"/>
+                <w:kern w:val="0"/>
+                <w:sz w:val="21"/>
+                <w:szCs w:val="21"/>
+                <w:lang w:val="en-US" w:eastAsia="pt-BR"/>
+                <w14:ligatures w14:val="none"/>
+              </w:rPr>
+              <w:t>center</w:t>
+            </w:r>
+            <w:r>
+              <w:rPr>
+                <w:rFonts w:ascii="Consolas" w:eastAsia="Times New Roman" w:hAnsi="Consolas" w:cs="Times New Roman"/>
+                <w:color w:val="F8F8F2"/>
+                <w:kern w:val="0"/>
+                <w:sz w:val="21"/>
+                <w:szCs w:val="21"/>
+                <w:lang w:val="en-US" w:eastAsia="pt-BR"/>
+                <w14:ligatures w14:val="none"/>
+              </w:rPr>
+              <w:t>;</w:t>
+            </w:r>
+          </w:p>
+          <w:p>
+            <w:pPr>
+              <w:shd w:val="clear" w:color="auto" w:fill="282A36"/>
+              <w:spacing w:line="285" w:lineRule="atLeast"/>
+              <w:jc w:val="center"/>
+              <w:rPr>
+                <w:rFonts w:ascii="Consolas" w:eastAsia="Times New Roman" w:hAnsi="Consolas" w:cs="Times New Roman"/>
+                <w:color w:val="F8F8F2"/>
+                <w:kern w:val="0"/>
+                <w:sz w:val="21"/>
+                <w:szCs w:val="21"/>
+                <w:lang w:val="en-US" w:eastAsia="pt-BR"/>
+                <w14:ligatures w14:val="none"/>
+              </w:rPr>
+            </w:pPr>
+            <w:r>
+              <w:rPr>
+                <w:rFonts w:ascii="Consolas" w:eastAsia="Times New Roman" w:hAnsi="Consolas" w:cs="Times New Roman"/>
+                <w:color w:val="8BE9FD"/>
+                <w:kern w:val="0"/>
+                <w:sz w:val="21"/>
+                <w:szCs w:val="21"/>
+                <w:lang w:val="en-US" w:eastAsia="pt-BR"/>
+                <w14:ligatures w14:val="none"/>
+              </w:rPr>
+              <w:t>justify-content</w:t>
+            </w:r>
+            <w:r>
+              <w:rPr>
+                <w:rFonts w:ascii="Consolas" w:eastAsia="Times New Roman" w:hAnsi="Consolas" w:cs="Times New Roman"/>
+                <w:color w:val="FF79C6"/>
+                <w:kern w:val="0"/>
+                <w:sz w:val="21"/>
+                <w:szCs w:val="21"/>
+                <w:lang w:val="en-US" w:eastAsia="pt-BR"/>
+                <w14:ligatures w14:val="none"/>
+              </w:rPr>
+              <w:t>:</w:t>
+            </w:r>
+            <w:r>
+              <w:rPr>
+                <w:rFonts w:ascii="Consolas" w:eastAsia="Times New Roman" w:hAnsi="Consolas" w:cs="Times New Roman"/>
+                <w:color w:val="F8F8F2"/>
+                <w:kern w:val="0"/>
+                <w:sz w:val="21"/>
+                <w:szCs w:val="21"/>
+                <w:lang w:val="en-US" w:eastAsia="pt-BR"/>
+                <w14:ligatures w14:val="none"/>
+              </w:rPr>
+              <w:t xml:space="preserve"> </w:t>
+            </w:r>
+            <w:r>
+              <w:rPr>
+                <w:rFonts w:ascii="Consolas" w:eastAsia="Times New Roman" w:hAnsi="Consolas" w:cs="Times New Roman"/>
+                <w:color w:val="BD93F9"/>
+                <w:kern w:val="0"/>
+                <w:sz w:val="21"/>
+                <w:szCs w:val="21"/>
+                <w:lang w:val="en-US" w:eastAsia="pt-BR"/>
+                <w14:ligatures w14:val="none"/>
+              </w:rPr>
+              <w:t>center</w:t>
+            </w:r>
+            <w:r>
+              <w:rPr>
+                <w:rFonts w:ascii="Consolas" w:eastAsia="Times New Roman" w:hAnsi="Consolas" w:cs="Times New Roman"/>
+                <w:color w:val="F8F8F2"/>
+                <w:kern w:val="0"/>
+                <w:sz w:val="21"/>
+                <w:szCs w:val="21"/>
+                <w:lang w:val="en-US" w:eastAsia="pt-BR"/>
+                <w14:ligatures w14:val="none"/>
+              </w:rPr>
+              <w:t>;</w:t>
+            </w:r>
+          </w:p>
+          <w:p>
+            <w:pPr>
+              <w:jc w:val="center"/>
+              <w:rPr>
+                <w:rFonts w:ascii="Arial" w:hAnsi="Arial" w:cs="Arial"/>
+                <w:b/>
+                <w:bCs/>
+                <w:lang w:val="en-US"/>
+              </w:rPr>
+            </w:pPr>
+          </w:p>
+        </w:tc>
+      </w:tr>
+    </w:tbl>
+    <w:p>
+      <w:pPr>
+        <w:rPr>
+          <w:rFonts w:ascii="Arial" w:hAnsi="Arial" w:cs="Arial"/>
+          <w:b/>
+          <w:bCs/>
           <w:lang w:val="en-US"/>
         </w:rPr>
       </w:pPr>
@@ -2929,6 +4587,17 @@
       <w:szCs w:val="20"/>
     </w:rPr>
   </w:style>
+  <w:style w:type="character" w:styleId="Forte">
+    <w:name w:val="Strong"/>
+    <w:basedOn w:val="Fontepargpadro"/>
+    <w:uiPriority w:val="22"/>
+    <w:qFormat/>
+    <w:rsid w:val="004201A7"/>
+    <w:rPr>
+      <w:b/>
+      <w:bCs/>
+    </w:rPr>
+  </w:style>
 </w:styles>
 </file>
 

</xml_diff>

<commit_message>
Atualização do documento de estudo
Adição de novos tópicos, no documento de estudos
</commit_message>
<xml_diff>
--- a/Estudo/Estudos.docx
+++ b/Estudo/Estudos.docx
@@ -2437,11 +2437,17 @@
     <w:p>
       <w:pPr>
         <w:jc w:val="center"/>
+        <w:rPr>
+          <w:lang w:val="en-US"/>
+        </w:rPr>
       </w:pPr>
     </w:p>
     <w:p>
       <w:pPr>
         <w:jc w:val="center"/>
+        <w:rPr>
+          <w:lang w:val="en-US"/>
+        </w:rPr>
       </w:pPr>
     </w:p>
     <w:p>
@@ -2475,15 +2481,7 @@
           <w:b w:val="0"/>
           <w:bCs w:val="0"/>
         </w:rPr>
-        <w:t>O</w:t>
-      </w:r>
-      <w:r>
-        <w:rPr>
-          <w:rStyle w:val="Forte"/>
-          <w:b w:val="0"/>
-          <w:bCs w:val="0"/>
-        </w:rPr>
-        <w:t>rganizar elementos em uma dimensão</w:t>
+        <w:t>Organizar elementos em uma dimensão</w:t>
       </w:r>
       <w:r>
         <w:t xml:space="preserve"> (linha ou coluna), facilitando alinhamento, espaçamento e adaptação a diferentes tamanhos de tela.</w:t>
@@ -2657,9 +2655,15 @@
             <w:r>
               <w:rPr>
                 <w:rFonts w:ascii="Arial" w:hAnsi="Arial" w:cs="Arial"/>
+              </w:rPr>
+              <w:t xml:space="preserve"> </w:t>
+            </w:r>
+            <w:r>
+              <w:rPr>
+                <w:rFonts w:ascii="Arial" w:hAnsi="Arial" w:cs="Arial"/>
                 <w:lang w:val="en-US"/>
               </w:rPr>
-              <w:t xml:space="preserve"> flex-direction: row; </w:t>
+              <w:t xml:space="preserve">flex-direction: row; </w:t>
             </w:r>
           </w:p>
         </w:tc>
@@ -3021,13 +3025,7 @@
         <w:rPr>
           <w:rStyle w:val="Forte"/>
         </w:rPr>
-        <w:t>no eixo principal</w:t>
-      </w:r>
-      <w:r>
-        <w:rPr>
-          <w:rStyle w:val="Forte"/>
-        </w:rPr>
-        <w:t xml:space="preserve"> (</w:t>
+        <w:t>no eixo principal (</w:t>
       </w:r>
       <w:proofErr w:type="spellStart"/>
       <w:r>
@@ -4194,7 +4192,6 @@
           <w:bCs/>
           <w:sz w:val="28"/>
           <w:szCs w:val="28"/>
-          <w:lang w:val="en-US"/>
         </w:rPr>
       </w:pPr>
       <w:r>
@@ -4204,7 +4201,6 @@
           <w:bCs/>
           <w:sz w:val="28"/>
           <w:szCs w:val="28"/>
-          <w:lang w:val="en-US"/>
         </w:rPr>
         <w:lastRenderedPageBreak/>
         <w:t>RESPONSIVIDADE</w:t>
@@ -4288,14 +4284,7 @@
           <w:b/>
           <w:bCs/>
         </w:rPr>
-        <w:t>Exemplo</w:t>
-      </w:r>
-      <w:r>
-        <w:rPr>
-          <w:b/>
-          <w:bCs/>
-        </w:rPr>
-        <w:t>:</w:t>
+        <w:t>Exemplo:</w:t>
       </w:r>
     </w:p>
     <w:tbl>
@@ -4438,14 +4427,7 @@
           <w:b/>
           <w:bCs/>
         </w:rPr>
-        <w:t>Breakpoints mais comuns</w:t>
-      </w:r>
-      <w:r>
-        <w:rPr>
-          <w:b/>
-          <w:bCs/>
-        </w:rPr>
-        <w:t>:</w:t>
+        <w:t>Breakpoints mais comuns:</w:t>
       </w:r>
     </w:p>
     <w:tbl>
@@ -4637,13 +4619,9 @@
     </w:tbl>
     <w:p>
       <w:pPr>
-        <w:rPr>
-          <w:rFonts w:ascii="Arial" w:hAnsi="Arial" w:cs="Arial"/>
-          <w:b/>
-          <w:bCs/>
-          <w:sz w:val="32"/>
-          <w:szCs w:val="32"/>
-        </w:rPr>
+        <w:pBdr>
+          <w:bottom w:val="single" w:sz="6" w:space="1" w:color="auto"/>
+        </w:pBdr>
       </w:pPr>
       <w:r>
         <w:rPr>
@@ -4721,6 +4699,40 @@
       <w:r>
         <w:t xml:space="preserve"> e depois expanda.</w:t>
       </w:r>
+    </w:p>
+    <w:p/>
+    <w:p>
+      <w:pPr>
+        <w:jc w:val="center"/>
+        <w:rPr>
+          <w:rFonts w:ascii="Arial" w:hAnsi="Arial" w:cs="Arial"/>
+          <w:b/>
+          <w:bCs/>
+          <w:sz w:val="32"/>
+          <w:szCs w:val="32"/>
+        </w:rPr>
+      </w:pPr>
+      <w:r>
+        <w:rPr>
+          <w:rFonts w:ascii="Arial" w:hAnsi="Arial" w:cs="Arial"/>
+          <w:b/>
+          <w:bCs/>
+          <w:sz w:val="32"/>
+          <w:szCs w:val="32"/>
+        </w:rPr>
+        <w:t>JAVASCRIPT</w:t>
+      </w:r>
+    </w:p>
+    <w:p>
+      <w:pPr>
+        <w:rPr>
+          <w:rFonts w:ascii="Arial" w:hAnsi="Arial" w:cs="Arial"/>
+          <w:b/>
+          <w:bCs/>
+          <w:sz w:val="32"/>
+          <w:szCs w:val="32"/>
+        </w:rPr>
+      </w:pPr>
     </w:p>
     <w:sectPr>
       <w:pgSz w:w="11906" w:h="16838"/>

</xml_diff>